<commit_message>
Adding project report final draft(in review).
</commit_message>
<xml_diff>
--- a/ProjectReport.docx
+++ b/ProjectReport.docx
@@ -431,6 +431,7 @@
     </w:p>
     <w:p>
       <w:pPr>
+        <w:jc w:val="both"/>
         <w:rPr>
           <w:color w:val="000000"/>
         </w:rPr>
@@ -456,28 +457,71 @@
     </w:p>
     <w:p>
       <w:pPr>
-        <w:rPr>
-          <w:rFonts w:eastAsia="Times New Roman"/>
-        </w:rPr>
-      </w:pPr>
-      <w:r>
-        <w:rPr>
-          <w:color w:val="000000"/>
-        </w:rPr>
-        <w:t xml:space="preserve">At current stage, recommendations are based on the </w:t>
-      </w:r>
-    </w:p>
-    <w:p>
-      <w:pPr>
-        <w:widowControl w:val="0"/>
-        <w:autoSpaceDE w:val="0"/>
-        <w:autoSpaceDN w:val="0"/>
-        <w:adjustRightInd w:val="0"/>
-        <w:rPr>
-          <w:spacing w:val="5"/>
-          <w:kern w:val="1"/>
-        </w:rPr>
-      </w:pPr>
+        <w:jc w:val="both"/>
+        <w:rPr>
+          <w:rFonts w:eastAsia="Times New Roman"/>
+        </w:rPr>
+      </w:pPr>
+      <w:r>
+        <w:rPr>
+          <w:color w:val="000000"/>
+        </w:rPr>
+        <w:t xml:space="preserve">At current stage, </w:t>
+      </w:r>
+      <w:r>
+        <w:rPr>
+          <w:color w:val="000000"/>
+        </w:rPr>
+        <w:t xml:space="preserve">recommendations are based on various factors and we leveraging the restaurant reviews which are </w:t>
+      </w:r>
+      <w:r>
+        <w:rPr>
+          <w:color w:val="000000"/>
+        </w:rPr>
+        <w:t xml:space="preserve">given by users based on their experience and </w:t>
+      </w:r>
+      <w:r>
+        <w:rPr>
+          <w:color w:val="000000"/>
+        </w:rPr>
+        <w:t>likings.</w:t>
+      </w:r>
+      <w:r>
+        <w:rPr>
+          <w:color w:val="000000"/>
+        </w:rPr>
+        <w:t xml:space="preserve"> We intend to use  </w:t>
+      </w:r>
+      <w:r>
+        <w:rPr>
+          <w:color w:val="000000"/>
+        </w:rPr>
+        <w:t>Sentiment Analysis over the data to produce a recommendation JSON file which can be utilized by any tool including Mobile Application, Web Application and APIs</w:t>
+      </w:r>
+      <w:r>
+        <w:rPr>
+          <w:color w:val="000000"/>
+        </w:rPr>
+        <w:t>.</w:t>
+      </w:r>
+      <w:r>
+        <w:rPr>
+          <w:color w:val="000000"/>
+        </w:rPr>
+        <w:t xml:space="preserve"> We have created one such tool in Python CLI to show how the tool recommends food items after </w:t>
+      </w:r>
+      <w:r>
+        <w:rPr>
+          <w:color w:val="000000"/>
+        </w:rPr>
+        <w:t xml:space="preserve">score value evaluation of food items in a </w:t>
+      </w:r>
+      <w:r>
+        <w:rPr>
+          <w:color w:val="000000"/>
+        </w:rPr>
+        <w:t>review.</w:t>
+      </w:r>
     </w:p>
     <w:p>
       <w:pPr>
@@ -595,7 +639,21 @@
           <w:spacing w:val="5"/>
           <w:kern w:val="1"/>
         </w:rPr>
-        <w:t>Rows = 11, Columns = 8</w:t>
+        <w:t>Rows =</w:t>
+      </w:r>
+      <w:r>
+        <w:rPr>
+          <w:spacing w:val="5"/>
+          <w:kern w:val="1"/>
+        </w:rPr>
+        <w:t xml:space="preserve"> 144K</w:t>
+      </w:r>
+      <w:r>
+        <w:rPr>
+          <w:spacing w:val="5"/>
+          <w:kern w:val="1"/>
+        </w:rPr>
+        <w:t>, Columns = 8</w:t>
       </w:r>
     </w:p>
     <w:p>
@@ -659,7 +717,35 @@
           <w:spacing w:val="5"/>
           <w:kern w:val="1"/>
         </w:rPr>
-        <w:t>Rows = 11, Columns = 9</w:t>
+        <w:t xml:space="preserve">Rows = </w:t>
+      </w:r>
+      <w:r>
+        <w:rPr>
+          <w:spacing w:val="5"/>
+          <w:kern w:val="1"/>
+        </w:rPr>
+        <w:t>4.</w:t>
+      </w:r>
+      <w:r>
+        <w:rPr>
+          <w:spacing w:val="5"/>
+          <w:kern w:val="1"/>
+        </w:rPr>
+        <w:t>1</w:t>
+      </w:r>
+      <w:r>
+        <w:rPr>
+          <w:spacing w:val="5"/>
+          <w:kern w:val="1"/>
+        </w:rPr>
+        <w:t>M</w:t>
+      </w:r>
+      <w:r>
+        <w:rPr>
+          <w:spacing w:val="5"/>
+          <w:kern w:val="1"/>
+        </w:rPr>
+        <w:t>, Columns = 9</w:t>
       </w:r>
     </w:p>
     <w:p>
@@ -723,7 +809,22 @@
           <w:spacing w:val="5"/>
           <w:kern w:val="1"/>
         </w:rPr>
-        <w:t>Rows = 24158, Columns = 6</w:t>
+        <w:lastRenderedPageBreak/>
+        <w:t xml:space="preserve">Rows = </w:t>
+      </w:r>
+      <w:r>
+        <w:rPr>
+          <w:spacing w:val="5"/>
+          <w:kern w:val="1"/>
+        </w:rPr>
+        <w:t>947K</w:t>
+      </w:r>
+      <w:r>
+        <w:rPr>
+          <w:spacing w:val="5"/>
+          <w:kern w:val="1"/>
+        </w:rPr>
+        <w:t>, Columns = 6</w:t>
       </w:r>
     </w:p>
     <w:p>
@@ -826,7 +927,6 @@
           <w:spacing w:val="24"/>
           <w:kern w:val="1"/>
         </w:rPr>
-        <w:lastRenderedPageBreak/>
         <w:t>1.2</w:t>
       </w:r>
       <w:r>
@@ -866,7 +966,23 @@
           <w:spacing w:val="24"/>
           <w:kern w:val="1"/>
         </w:rPr>
-        <w:t xml:space="preserve">1. </w:t>
+        <w:t>1.</w:t>
+      </w:r>
+      <w:r>
+        <w:rPr>
+          <w:bCs/>
+          <w:spacing w:val="24"/>
+          <w:kern w:val="1"/>
+        </w:rPr>
+        <w:t>2.1</w:t>
+      </w:r>
+      <w:r>
+        <w:rPr>
+          <w:bCs/>
+          <w:spacing w:val="24"/>
+          <w:kern w:val="1"/>
+        </w:rPr>
+        <w:t xml:space="preserve"> </w:t>
       </w:r>
       <w:r>
         <w:rPr>
@@ -905,7 +1021,23 @@
           <w:spacing w:val="24"/>
           <w:kern w:val="1"/>
         </w:rPr>
+        <w:t>1.</w:t>
+      </w:r>
+      <w:r>
+        <w:rPr>
+          <w:bCs/>
+          <w:spacing w:val="24"/>
+          <w:kern w:val="1"/>
+        </w:rPr>
         <w:t>2.</w:t>
+      </w:r>
+      <w:r>
+        <w:rPr>
+          <w:bCs/>
+          <w:spacing w:val="24"/>
+          <w:kern w:val="1"/>
+        </w:rPr>
+        <w:t>2</w:t>
       </w:r>
       <w:r>
         <w:rPr>
@@ -922,7 +1054,7 @@
           <w:spacing w:val="24"/>
           <w:kern w:val="1"/>
         </w:rPr>
-        <w:t xml:space="preserve"> and R: For running the algorithm and creating a </w:t>
+        <w:t xml:space="preserve">: For running the algorithm and creating a </w:t>
       </w:r>
       <w:r>
         <w:rPr>
@@ -961,32 +1093,81 @@
         <w:autoSpaceDE w:val="0"/>
         <w:autoSpaceDN w:val="0"/>
         <w:adjustRightInd w:val="0"/>
+        <w:rPr>
+          <w:bCs/>
+          <w:spacing w:val="24"/>
+          <w:kern w:val="1"/>
+        </w:rPr>
+      </w:pPr>
+    </w:p>
+    <w:p>
+      <w:pPr>
+        <w:widowControl w:val="0"/>
+        <w:autoSpaceDE w:val="0"/>
+        <w:autoSpaceDN w:val="0"/>
+        <w:adjustRightInd w:val="0"/>
+        <w:rPr>
+          <w:b/>
+          <w:bCs/>
+          <w:spacing w:val="24"/>
+          <w:kern w:val="1"/>
+        </w:rPr>
+      </w:pPr>
+      <w:r>
+        <w:rPr>
+          <w:b/>
+          <w:bCs/>
+          <w:spacing w:val="24"/>
+          <w:kern w:val="1"/>
+        </w:rPr>
+        <w:t>2</w:t>
+      </w:r>
+      <w:r>
+        <w:rPr>
+          <w:b/>
+          <w:bCs/>
+          <w:spacing w:val="24"/>
+          <w:kern w:val="1"/>
+        </w:rPr>
+        <w:tab/>
+        <w:t>Business Question</w:t>
+      </w:r>
+      <w:r>
+        <w:rPr>
+          <w:b/>
+          <w:bCs/>
+          <w:spacing w:val="24"/>
+          <w:kern w:val="1"/>
+        </w:rPr>
+        <w:t>s</w:t>
+      </w:r>
+    </w:p>
+    <w:p>
+      <w:pPr>
+        <w:widowControl w:val="0"/>
+        <w:autoSpaceDE w:val="0"/>
+        <w:autoSpaceDN w:val="0"/>
+        <w:adjustRightInd w:val="0"/>
+        <w:rPr>
+          <w:b/>
+          <w:bCs/>
+          <w:spacing w:val="24"/>
+          <w:kern w:val="1"/>
+        </w:rPr>
+      </w:pPr>
+    </w:p>
+    <w:p>
+      <w:pPr>
+        <w:spacing w:line="276" w:lineRule="auto"/>
         <w:ind w:left="709" w:hanging="709"/>
         <w:rPr>
-          <w:bCs/>
-          <w:spacing w:val="24"/>
-          <w:kern w:val="1"/>
-        </w:rPr>
-      </w:pPr>
-      <w:bookmarkStart w:id="0" w:name="_GoBack"/>
-      <w:bookmarkEnd w:id="0"/>
-    </w:p>
-    <w:p>
-      <w:pPr>
-        <w:widowControl w:val="0"/>
-        <w:autoSpaceDE w:val="0"/>
-        <w:autoSpaceDN w:val="0"/>
-        <w:adjustRightInd w:val="0"/>
-        <w:rPr>
-          <w:b/>
-          <w:bCs/>
-          <w:spacing w:val="24"/>
-          <w:kern w:val="1"/>
-        </w:rPr>
-      </w:pPr>
-      <w:r>
-        <w:rPr>
-          <w:b/>
+          <w:rFonts w:eastAsia="Times New Roman"/>
+          <w:color w:val="000000"/>
+          <w:szCs w:val="22"/>
+        </w:rPr>
+      </w:pPr>
+      <w:r>
+        <w:rPr>
           <w:bCs/>
           <w:spacing w:val="24"/>
           <w:kern w:val="1"/>
@@ -995,7 +1176,14 @@
       </w:r>
       <w:r>
         <w:rPr>
-          <w:b/>
+          <w:bCs/>
+          <w:spacing w:val="24"/>
+          <w:kern w:val="1"/>
+        </w:rPr>
+        <w:t>.1</w:t>
+      </w:r>
+      <w:r>
+        <w:rPr>
           <w:bCs/>
           <w:spacing w:val="24"/>
           <w:kern w:val="1"/>
@@ -1004,53 +1192,251 @@
       </w:r>
       <w:r>
         <w:rPr>
-          <w:b/>
-          <w:bCs/>
-          <w:spacing w:val="24"/>
-          <w:kern w:val="1"/>
-        </w:rPr>
-        <w:t xml:space="preserve">Research Papers related to </w:t>
-      </w:r>
-      <w:r>
-        <w:rPr>
-          <w:b/>
-          <w:bCs/>
-          <w:spacing w:val="24"/>
-          <w:kern w:val="1"/>
-        </w:rPr>
-        <w:t>Project</w:t>
-      </w:r>
-    </w:p>
-    <w:p>
-      <w:pPr>
-        <w:widowControl w:val="0"/>
-        <w:autoSpaceDE w:val="0"/>
-        <w:autoSpaceDN w:val="0"/>
-        <w:adjustRightInd w:val="0"/>
+          <w:rFonts w:eastAsia="Times New Roman"/>
+          <w:color w:val="000000"/>
+          <w:szCs w:val="22"/>
+        </w:rPr>
+        <w:t>What is the probability of a f</w:t>
+      </w:r>
+      <w:r>
+        <w:rPr>
+          <w:rFonts w:eastAsia="Times New Roman"/>
+          <w:color w:val="000000"/>
+          <w:szCs w:val="22"/>
+        </w:rPr>
+        <w:t>riend to be there at same rest</w:t>
+      </w:r>
+      <w:r>
+        <w:rPr>
+          <w:rFonts w:eastAsia="Times New Roman"/>
+          <w:color w:val="000000"/>
+          <w:szCs w:val="22"/>
+        </w:rPr>
+        <w:t>aura</w:t>
+      </w:r>
+      <w:r>
+        <w:rPr>
+          <w:rFonts w:eastAsia="Times New Roman"/>
+          <w:color w:val="000000"/>
+          <w:szCs w:val="22"/>
+        </w:rPr>
+        <w:t>nt</w:t>
+      </w:r>
+      <w:r>
+        <w:rPr>
+          <w:rFonts w:eastAsia="Times New Roman"/>
+          <w:color w:val="000000"/>
+          <w:szCs w:val="22"/>
+        </w:rPr>
+        <w:t xml:space="preserve"> as the u</w:t>
+      </w:r>
+      <w:r>
+        <w:rPr>
+          <w:rFonts w:eastAsia="Times New Roman"/>
+          <w:color w:val="000000"/>
+          <w:szCs w:val="22"/>
+        </w:rPr>
+        <w:t>ser at same time?</w:t>
+      </w:r>
+    </w:p>
+    <w:p>
+      <w:pPr>
         <w:ind w:left="709" w:hanging="709"/>
-        <w:rPr>
-          <w:bCs/>
-          <w:spacing w:val="24"/>
-          <w:kern w:val="1"/>
-        </w:rPr>
-      </w:pPr>
-    </w:p>
-    <w:p>
-      <w:pPr>
-        <w:widowControl w:val="0"/>
-        <w:autoSpaceDE w:val="0"/>
-        <w:autoSpaceDN w:val="0"/>
-        <w:adjustRightInd w:val="0"/>
-        <w:rPr>
-          <w:b/>
-          <w:bCs/>
-          <w:spacing w:val="24"/>
-          <w:kern w:val="1"/>
-        </w:rPr>
-      </w:pPr>
-      <w:r>
-        <w:rPr>
-          <w:b/>
+        <w:jc w:val="both"/>
+        <w:rPr>
+          <w:rFonts w:eastAsia="Times New Roman"/>
+          <w:color w:val="000000"/>
+          <w:szCs w:val="22"/>
+        </w:rPr>
+      </w:pPr>
+      <w:r>
+        <w:rPr>
+          <w:rFonts w:eastAsia="Times New Roman"/>
+          <w:color w:val="000000"/>
+          <w:szCs w:val="22"/>
+        </w:rPr>
+        <w:tab/>
+        <w:t>Based on user reviews and check-in information for a particular restaur</w:t>
+      </w:r>
+      <w:r>
+        <w:rPr>
+          <w:rFonts w:eastAsia="Times New Roman"/>
+          <w:color w:val="000000"/>
+          <w:szCs w:val="22"/>
+        </w:rPr>
+        <w:t>ant</w:t>
+      </w:r>
+      <w:r>
+        <w:rPr>
+          <w:rFonts w:eastAsia="Times New Roman"/>
+          <w:color w:val="000000"/>
+          <w:szCs w:val="22"/>
+        </w:rPr>
+        <w:t xml:space="preserve">, </w:t>
+      </w:r>
+      <w:r>
+        <w:rPr>
+          <w:rFonts w:eastAsia="Times New Roman"/>
+          <w:color w:val="000000"/>
+          <w:szCs w:val="22"/>
+        </w:rPr>
+        <w:t xml:space="preserve">one can combine it with the </w:t>
+      </w:r>
+      <w:r>
+        <w:rPr>
+          <w:rFonts w:eastAsia="Times New Roman"/>
+          <w:color w:val="000000"/>
+          <w:szCs w:val="22"/>
+        </w:rPr>
+        <w:t>social check-in of a user. Finding friends of users via social networks and compiling such information with the yelp profile of each user, we can find out the next time where both user and his friend could be together at same place.</w:t>
+      </w:r>
+    </w:p>
+    <w:p>
+      <w:pPr>
+        <w:ind w:left="709" w:hanging="709"/>
+        <w:jc w:val="both"/>
+        <w:rPr>
+          <w:rFonts w:eastAsia="Times New Roman"/>
+          <w:color w:val="000000"/>
+          <w:szCs w:val="22"/>
+        </w:rPr>
+      </w:pPr>
+    </w:p>
+    <w:p>
+      <w:pPr>
+        <w:spacing w:line="276" w:lineRule="auto"/>
+        <w:rPr>
+          <w:rFonts w:eastAsia="Times New Roman"/>
+          <w:color w:val="000000"/>
+        </w:rPr>
+      </w:pPr>
+      <w:r>
+        <w:rPr>
+          <w:bCs/>
+          <w:spacing w:val="24"/>
+          <w:kern w:val="1"/>
+        </w:rPr>
+        <w:t>2</w:t>
+      </w:r>
+      <w:r>
+        <w:rPr>
+          <w:bCs/>
+          <w:spacing w:val="24"/>
+          <w:kern w:val="1"/>
+        </w:rPr>
+        <w:t>.</w:t>
+      </w:r>
+      <w:r>
+        <w:rPr>
+          <w:bCs/>
+          <w:spacing w:val="24"/>
+          <w:kern w:val="1"/>
+        </w:rPr>
+        <w:t>2</w:t>
+      </w:r>
+      <w:r>
+        <w:rPr>
+          <w:bCs/>
+          <w:spacing w:val="24"/>
+          <w:kern w:val="1"/>
+        </w:rPr>
+        <w:tab/>
+      </w:r>
+      <w:r>
+        <w:rPr>
+          <w:rFonts w:eastAsia="Times New Roman"/>
+          <w:color w:val="000000"/>
+        </w:rPr>
+        <w:t>At what time, Restaurants can be busy</w:t>
+      </w:r>
+      <w:r>
+        <w:rPr>
+          <w:rFonts w:eastAsia="Times New Roman"/>
+          <w:color w:val="000000"/>
+        </w:rPr>
+        <w:t xml:space="preserve"> next time</w:t>
+      </w:r>
+      <w:r>
+        <w:rPr>
+          <w:rFonts w:eastAsia="Times New Roman"/>
+          <w:color w:val="000000"/>
+        </w:rPr>
+        <w:t>?</w:t>
+      </w:r>
+    </w:p>
+    <w:p>
+      <w:pPr>
+        <w:ind w:left="709"/>
+        <w:jc w:val="both"/>
+        <w:rPr>
+          <w:rFonts w:eastAsia="Times New Roman"/>
+          <w:color w:val="000000"/>
+        </w:rPr>
+      </w:pPr>
+      <w:r>
+        <w:rPr>
+          <w:rFonts w:eastAsia="Times New Roman"/>
+          <w:color w:val="000000"/>
+        </w:rPr>
+        <w:t>This is rather a simple problem and can be solved by using check-in information from tips and business dataset provided by Yelp. To add more specificity in context, we can use social network check-in</w:t>
+      </w:r>
+      <w:r>
+        <w:rPr>
+          <w:rFonts w:eastAsia="Times New Roman"/>
+          <w:color w:val="000000"/>
+        </w:rPr>
+        <w:t xml:space="preserve"> along with yelp check-in data to analyze at what time restaurants can </w:t>
+      </w:r>
+      <w:r>
+        <w:rPr>
+          <w:rFonts w:eastAsia="Times New Roman"/>
+          <w:color w:val="000000"/>
+        </w:rPr>
+        <w:t>be busy. Checking this information over a period of time will result in forecasting of date/day/time when restaurant will be busy next time</w:t>
+      </w:r>
+      <w:r>
+        <w:rPr>
+          <w:rFonts w:eastAsia="Times New Roman"/>
+          <w:color w:val="000000"/>
+        </w:rPr>
+        <w:t>.</w:t>
+      </w:r>
+    </w:p>
+    <w:p>
+      <w:pPr>
+        <w:ind w:left="709"/>
+        <w:rPr>
+          <w:rFonts w:eastAsia="Times New Roman"/>
+          <w:color w:val="000000"/>
+        </w:rPr>
+      </w:pPr>
+    </w:p>
+    <w:p>
+      <w:pPr>
+        <w:spacing w:line="276" w:lineRule="auto"/>
+        <w:rPr>
+          <w:rFonts w:eastAsia="Times New Roman"/>
+          <w:color w:val="000000"/>
+        </w:rPr>
+      </w:pPr>
+      <w:r>
+        <w:rPr>
+          <w:bCs/>
+          <w:spacing w:val="24"/>
+          <w:kern w:val="1"/>
+        </w:rPr>
+        <w:t>2</w:t>
+      </w:r>
+      <w:r>
+        <w:rPr>
+          <w:bCs/>
+          <w:spacing w:val="24"/>
+          <w:kern w:val="1"/>
+        </w:rPr>
+        <w:t>.</w:t>
+      </w:r>
+      <w:r>
+        <w:rPr>
           <w:bCs/>
           <w:spacing w:val="24"/>
           <w:kern w:val="1"/>
@@ -1059,7 +1445,6 @@
       </w:r>
       <w:r>
         <w:rPr>
-          <w:b/>
           <w:bCs/>
           <w:spacing w:val="24"/>
           <w:kern w:val="1"/>
@@ -1068,12 +1453,980 @@
       </w:r>
       <w:r>
         <w:rPr>
-          <w:b/>
-          <w:bCs/>
-          <w:spacing w:val="24"/>
-          <w:kern w:val="1"/>
-        </w:rPr>
-        <w:t>Business Question</w:t>
+          <w:rFonts w:eastAsia="Times New Roman"/>
+          <w:color w:val="000000"/>
+        </w:rPr>
+        <w:t>What is</w:t>
+      </w:r>
+      <w:r>
+        <w:rPr>
+          <w:rFonts w:eastAsia="Times New Roman"/>
+          <w:color w:val="000000"/>
+        </w:rPr>
+        <w:t xml:space="preserve"> the probability of the next</w:t>
+      </w:r>
+      <w:r>
+        <w:rPr>
+          <w:rFonts w:eastAsia="Times New Roman"/>
+          <w:color w:val="000000"/>
+        </w:rPr>
+        <w:t xml:space="preserve"> review</w:t>
+      </w:r>
+      <w:r>
+        <w:rPr>
+          <w:rFonts w:eastAsia="Times New Roman"/>
+          <w:color w:val="000000"/>
+        </w:rPr>
+        <w:t xml:space="preserve"> to</w:t>
+      </w:r>
+      <w:r>
+        <w:rPr>
+          <w:rFonts w:eastAsia="Times New Roman"/>
+          <w:color w:val="000000"/>
+        </w:rPr>
+        <w:t xml:space="preserve"> be</w:t>
+      </w:r>
+      <w:r>
+        <w:rPr>
+          <w:rFonts w:eastAsia="Times New Roman"/>
+          <w:color w:val="000000"/>
+        </w:rPr>
+        <w:t xml:space="preserve"> useful, cool etc.?</w:t>
+      </w:r>
+    </w:p>
+    <w:p>
+      <w:pPr>
+        <w:ind w:left="709"/>
+        <w:jc w:val="both"/>
+        <w:rPr>
+          <w:rFonts w:eastAsia="Times New Roman"/>
+        </w:rPr>
+      </w:pPr>
+      <w:r>
+        <w:rPr>
+          <w:rFonts w:eastAsia="Times New Roman"/>
+        </w:rPr>
+        <w:t xml:space="preserve">In Yelp dataset, we have information about review rating by other users </w:t>
+      </w:r>
+      <w:r>
+        <w:rPr>
+          <w:rFonts w:eastAsia="Times New Roman"/>
+        </w:rPr>
+        <w:t>which gives information whether the review is useful, cool, hot etc. We intend to predict whether the review given by a user would be rated useful, cool etc. by other users</w:t>
+      </w:r>
+      <w:r>
+        <w:rPr>
+          <w:rFonts w:eastAsia="Times New Roman"/>
+        </w:rPr>
+        <w:t xml:space="preserve"> or not. Such a model can be helpful for business owners to find their liabilities and the future impact of such a review on their business.</w:t>
+      </w:r>
+    </w:p>
+    <w:p>
+      <w:pPr>
+        <w:ind w:left="709"/>
+        <w:rPr>
+          <w:rFonts w:eastAsia="Times New Roman"/>
+        </w:rPr>
+      </w:pPr>
+    </w:p>
+    <w:p>
+      <w:pPr>
+        <w:ind w:left="709" w:hanging="709"/>
+        <w:rPr>
+          <w:rFonts w:eastAsia="Times New Roman"/>
+          <w:color w:val="000000"/>
+        </w:rPr>
+      </w:pPr>
+      <w:r>
+        <w:rPr>
+          <w:bCs/>
+          <w:spacing w:val="24"/>
+          <w:kern w:val="1"/>
+        </w:rPr>
+        <w:t>2</w:t>
+      </w:r>
+      <w:r>
+        <w:rPr>
+          <w:bCs/>
+          <w:spacing w:val="24"/>
+          <w:kern w:val="1"/>
+        </w:rPr>
+        <w:t>.</w:t>
+      </w:r>
+      <w:r>
+        <w:rPr>
+          <w:bCs/>
+          <w:spacing w:val="24"/>
+          <w:kern w:val="1"/>
+        </w:rPr>
+        <w:t>4</w:t>
+      </w:r>
+      <w:r>
+        <w:rPr>
+          <w:bCs/>
+          <w:spacing w:val="24"/>
+          <w:kern w:val="1"/>
+        </w:rPr>
+        <w:tab/>
+      </w:r>
+      <w:r>
+        <w:rPr>
+          <w:rFonts w:eastAsia="Times New Roman"/>
+          <w:color w:val="000000"/>
+        </w:rPr>
+        <w:t xml:space="preserve">Which kind of food to suggest to the user on basis of restaurant </w:t>
+      </w:r>
+      <w:r>
+        <w:rPr>
+          <w:rFonts w:eastAsia="Times New Roman"/>
+          <w:color w:val="000000"/>
+        </w:rPr>
+        <w:t>reviews</w:t>
+      </w:r>
+      <w:r>
+        <w:rPr>
+          <w:rFonts w:eastAsia="Times New Roman"/>
+          <w:color w:val="000000"/>
+        </w:rPr>
+        <w:t xml:space="preserve"> he is visiting</w:t>
+      </w:r>
+      <w:r>
+        <w:rPr>
+          <w:rFonts w:eastAsia="Times New Roman"/>
+          <w:color w:val="000000"/>
+        </w:rPr>
+        <w:t>?</w:t>
+      </w:r>
+    </w:p>
+    <w:p>
+      <w:pPr>
+        <w:ind w:left="709"/>
+        <w:jc w:val="both"/>
+        <w:rPr>
+          <w:rFonts w:eastAsia="Times New Roman"/>
+          <w:color w:val="000000"/>
+        </w:rPr>
+      </w:pPr>
+      <w:r>
+        <w:rPr>
+          <w:rFonts w:eastAsia="Times New Roman"/>
+          <w:color w:val="000000"/>
+        </w:rPr>
+        <w:t>The most viable business question in today’s date is to</w:t>
+      </w:r>
+      <w:r>
+        <w:rPr>
+          <w:rFonts w:eastAsia="Times New Roman"/>
+          <w:color w:val="000000"/>
+        </w:rPr>
+        <w:t xml:space="preserve"> please a customer</w:t>
+      </w:r>
+      <w:r>
+        <w:rPr>
+          <w:rFonts w:eastAsia="Times New Roman"/>
+          <w:color w:val="000000"/>
+        </w:rPr>
+        <w:t xml:space="preserve"> and </w:t>
+      </w:r>
+      <w:r>
+        <w:rPr>
+          <w:rFonts w:eastAsia="Times New Roman"/>
+          <w:color w:val="000000"/>
+        </w:rPr>
+        <w:t>decrease the bad publicity for a business. We intend to solve</w:t>
+      </w:r>
+      <w:r>
+        <w:rPr>
+          <w:rFonts w:eastAsia="Times New Roman"/>
+          <w:color w:val="000000"/>
+        </w:rPr>
+        <w:t xml:space="preserve"> both the problems in a single problem statement intended to help customers decide what to order while visiting a restaurant</w:t>
+      </w:r>
+      <w:r>
+        <w:rPr>
+          <w:rFonts w:eastAsia="Times New Roman"/>
+          <w:color w:val="000000"/>
+        </w:rPr>
+        <w:t>.</w:t>
+      </w:r>
+      <w:r>
+        <w:rPr>
+          <w:rFonts w:eastAsia="Times New Roman"/>
+          <w:color w:val="000000"/>
+        </w:rPr>
+        <w:t xml:space="preserve"> Such a model would result in </w:t>
+      </w:r>
+      <w:r>
+        <w:rPr>
+          <w:rFonts w:eastAsia="Times New Roman"/>
+          <w:color w:val="000000"/>
+        </w:rPr>
+        <w:t xml:space="preserve">food </w:t>
+      </w:r>
+      <w:r>
+        <w:rPr>
+          <w:rFonts w:eastAsia="Times New Roman"/>
+          <w:color w:val="000000"/>
+        </w:rPr>
+        <w:t>recommendation</w:t>
+      </w:r>
+      <w:r>
+        <w:rPr>
+          <w:rFonts w:eastAsia="Times New Roman"/>
+          <w:color w:val="000000"/>
+        </w:rPr>
+        <w:t>s from menu</w:t>
+      </w:r>
+      <w:r>
+        <w:rPr>
+          <w:rFonts w:eastAsia="Times New Roman"/>
+          <w:color w:val="000000"/>
+        </w:rPr>
+        <w:t xml:space="preserve"> based on user reviews for a particular restaurant</w:t>
+      </w:r>
+      <w:r>
+        <w:rPr>
+          <w:rFonts w:eastAsia="Times New Roman"/>
+          <w:color w:val="000000"/>
+        </w:rPr>
+        <w:t>.</w:t>
+      </w:r>
+    </w:p>
+    <w:p>
+      <w:pPr>
+        <w:widowControl w:val="0"/>
+        <w:autoSpaceDE w:val="0"/>
+        <w:autoSpaceDN w:val="0"/>
+        <w:adjustRightInd w:val="0"/>
+        <w:spacing w:line="360" w:lineRule="auto"/>
+        <w:rPr>
+          <w:b/>
+          <w:bCs/>
+          <w:spacing w:val="24"/>
+          <w:kern w:val="1"/>
+        </w:rPr>
+      </w:pPr>
+      <w:r>
+        <w:rPr>
+          <w:b/>
+          <w:bCs/>
+          <w:spacing w:val="24"/>
+          <w:kern w:val="1"/>
+        </w:rPr>
+        <w:lastRenderedPageBreak/>
+        <w:t>3</w:t>
+      </w:r>
+      <w:r>
+        <w:rPr>
+          <w:b/>
+          <w:bCs/>
+          <w:spacing w:val="24"/>
+          <w:kern w:val="1"/>
+        </w:rPr>
+        <w:tab/>
+      </w:r>
+      <w:r>
+        <w:rPr>
+          <w:b/>
+          <w:bCs/>
+          <w:spacing w:val="24"/>
+          <w:kern w:val="1"/>
+        </w:rPr>
+        <w:t>Targeted</w:t>
+      </w:r>
+      <w:r>
+        <w:rPr>
+          <w:b/>
+          <w:bCs/>
+          <w:spacing w:val="24"/>
+          <w:kern w:val="1"/>
+        </w:rPr>
+        <w:t xml:space="preserve"> Business</w:t>
+      </w:r>
+      <w:r>
+        <w:rPr>
+          <w:b/>
+          <w:bCs/>
+          <w:spacing w:val="24"/>
+          <w:kern w:val="1"/>
+        </w:rPr>
+        <w:t xml:space="preserve"> Question</w:t>
+      </w:r>
+    </w:p>
+    <w:p>
+      <w:pPr>
+        <w:widowControl w:val="0"/>
+        <w:autoSpaceDE w:val="0"/>
+        <w:autoSpaceDN w:val="0"/>
+        <w:adjustRightInd w:val="0"/>
+        <w:spacing w:line="360" w:lineRule="auto"/>
+        <w:rPr>
+          <w:rFonts w:eastAsia="Times New Roman"/>
+          <w:color w:val="000000"/>
+        </w:rPr>
+      </w:pPr>
+      <w:r>
+        <w:rPr>
+          <w:rFonts w:eastAsia="Times New Roman"/>
+          <w:color w:val="000000"/>
+        </w:rPr>
+        <w:t>Which kind of food to suggest to the user on basis of restaurant reviews he is visiting?</w:t>
+      </w:r>
+    </w:p>
+    <w:p>
+      <w:pPr>
+        <w:widowControl w:val="0"/>
+        <w:autoSpaceDE w:val="0"/>
+        <w:autoSpaceDN w:val="0"/>
+        <w:adjustRightInd w:val="0"/>
+        <w:spacing w:line="360" w:lineRule="auto"/>
+        <w:jc w:val="both"/>
+        <w:rPr>
+          <w:rFonts w:eastAsia="Times New Roman"/>
+          <w:color w:val="000000"/>
+        </w:rPr>
+      </w:pPr>
+      <w:r>
+        <w:rPr>
+          <w:rFonts w:eastAsia="Times New Roman"/>
+          <w:color w:val="000000"/>
+        </w:rPr>
+        <w:t xml:space="preserve">Restaurant reviewing system can be a </w:t>
+      </w:r>
+      <w:r>
+        <w:rPr>
+          <w:rFonts w:eastAsia="Times New Roman"/>
+          <w:color w:val="000000"/>
+        </w:rPr>
+        <w:t xml:space="preserve">simple yet effective business model. In such a model, one of the problem which we are focusing on is recommending users with a menu which they would like to try while visiting restaurants to avoid any dissatisfaction at the user end. This model is a win-win situation for both user and restaurant owner to focus on things which needs to be improvised and which are praised by users. </w:t>
+      </w:r>
+    </w:p>
+    <w:p>
+      <w:pPr>
+        <w:widowControl w:val="0"/>
+        <w:autoSpaceDE w:val="0"/>
+        <w:autoSpaceDN w:val="0"/>
+        <w:adjustRightInd w:val="0"/>
+        <w:spacing w:line="360" w:lineRule="auto"/>
+        <w:jc w:val="both"/>
+        <w:rPr>
+          <w:b/>
+          <w:bCs/>
+          <w:spacing w:val="24"/>
+          <w:kern w:val="1"/>
+        </w:rPr>
+      </w:pPr>
+      <w:r>
+        <w:rPr>
+          <w:rFonts w:eastAsia="Times New Roman"/>
+          <w:color w:val="000000"/>
+        </w:rPr>
+        <w:t xml:space="preserve">The method which can be employed to solve such a question which is heavily based on the </w:t>
+      </w:r>
+      <w:r>
+        <w:rPr>
+          <w:rFonts w:eastAsia="Times New Roman"/>
+          <w:color w:val="000000"/>
+        </w:rPr>
+        <w:t xml:space="preserve">user review is Sentiment Analysis using NLP.  </w:t>
+      </w:r>
+    </w:p>
+    <w:p>
+      <w:pPr>
+        <w:widowControl w:val="0"/>
+        <w:tabs>
+          <w:tab w:val="left" w:pos="2272"/>
+        </w:tabs>
+        <w:autoSpaceDE w:val="0"/>
+        <w:autoSpaceDN w:val="0"/>
+        <w:adjustRightInd w:val="0"/>
+        <w:spacing w:before="120" w:line="226" w:lineRule="auto"/>
+        <w:jc w:val="both"/>
+        <w:rPr>
+          <w:spacing w:val="5"/>
+          <w:kern w:val="1"/>
+        </w:rPr>
+      </w:pPr>
+    </w:p>
+    <w:p>
+      <w:pPr>
+        <w:widowControl w:val="0"/>
+        <w:autoSpaceDE w:val="0"/>
+        <w:autoSpaceDN w:val="0"/>
+        <w:adjustRightInd w:val="0"/>
+        <w:spacing w:line="360" w:lineRule="auto"/>
+        <w:rPr>
+          <w:b/>
+          <w:bCs/>
+          <w:spacing w:val="24"/>
+          <w:kern w:val="1"/>
+        </w:rPr>
+      </w:pPr>
+      <w:r>
+        <w:rPr>
+          <w:b/>
+          <w:bCs/>
+          <w:spacing w:val="24"/>
+          <w:kern w:val="1"/>
+        </w:rPr>
+        <w:t>4</w:t>
+      </w:r>
+      <w:r>
+        <w:rPr>
+          <w:b/>
+          <w:bCs/>
+          <w:spacing w:val="24"/>
+          <w:kern w:val="1"/>
+        </w:rPr>
+        <w:tab/>
+      </w:r>
+      <w:r>
+        <w:rPr>
+          <w:b/>
+          <w:bCs/>
+          <w:spacing w:val="24"/>
+          <w:kern w:val="1"/>
+        </w:rPr>
+        <w:t>Research Papers and Survey</w:t>
+      </w:r>
+    </w:p>
+    <w:p>
+      <w:pPr>
+        <w:widowControl w:val="0"/>
+        <w:autoSpaceDE w:val="0"/>
+        <w:autoSpaceDN w:val="0"/>
+        <w:adjustRightInd w:val="0"/>
+        <w:spacing w:line="360" w:lineRule="auto"/>
+        <w:rPr>
+          <w:rFonts w:eastAsia="Times New Roman"/>
+        </w:rPr>
+      </w:pPr>
+      <w:r>
+        <w:rPr>
+          <w:bCs/>
+          <w:spacing w:val="24"/>
+          <w:kern w:val="1"/>
+        </w:rPr>
+        <w:t>4</w:t>
+      </w:r>
+      <w:r>
+        <w:rPr>
+          <w:bCs/>
+          <w:spacing w:val="24"/>
+          <w:kern w:val="1"/>
+        </w:rPr>
+        <w:t>.1</w:t>
+      </w:r>
+      <w:r>
+        <w:rPr>
+          <w:bCs/>
+          <w:spacing w:val="24"/>
+          <w:kern w:val="1"/>
+        </w:rPr>
+        <w:tab/>
+      </w:r>
+      <w:proofErr w:type="spellStart"/>
+      <w:r>
+        <w:rPr>
+          <w:rFonts w:eastAsia="Times New Roman"/>
+        </w:rPr>
+        <w:t>Ruchi</w:t>
+      </w:r>
+      <w:proofErr w:type="spellEnd"/>
+      <w:r>
+        <w:rPr>
+          <w:rFonts w:eastAsia="Times New Roman"/>
+        </w:rPr>
+        <w:t>: Rating Individual Food Items in Restaurant Reviews</w:t>
+      </w:r>
+    </w:p>
+    <w:p>
+      <w:pPr>
+        <w:jc w:val="both"/>
+        <w:rPr>
+          <w:rFonts w:eastAsia="Times New Roman"/>
+        </w:rPr>
+      </w:pPr>
+      <w:r>
+        <w:rPr>
+          <w:rFonts w:eastAsia="Times New Roman"/>
+          <w:color w:val="000000"/>
+        </w:rPr>
+        <w:t>Author has tried and rated each individual food item in a restaurant based on the reviews of the food item in restaurant. One of the biggest challenge in doing so was extracting the food items served in a restaurant from the reviews as this data was not made directly available. To extract the food names from reviews author has used trained NER model, using which corpus of online customer reviews was annotated with food items mentioned in the review. After the food item has been identified next step was sentiment analysis of the review to rate the food items. A simple sentiment analysis of sentences would not have worked here because a single review could contain reviews about multiple food items</w:t>
+      </w:r>
+      <w:r>
+        <w:rPr>
+          <w:rFonts w:eastAsia="Times New Roman"/>
+          <w:color w:val="000000"/>
+        </w:rPr>
+        <w:t>. The</w:t>
+      </w:r>
+      <w:r>
+        <w:rPr>
+          <w:rFonts w:eastAsia="Times New Roman"/>
+          <w:color w:val="000000"/>
+        </w:rPr>
+        <w:t xml:space="preserve"> author performed entity level sentiment analysis to find the polarity of opinions. </w:t>
+      </w:r>
+      <w:r>
+        <w:rPr>
+          <w:rFonts w:eastAsia="Times New Roman"/>
+          <w:color w:val="000000"/>
+        </w:rPr>
+        <w:t>Finally,</w:t>
+      </w:r>
+      <w:r>
+        <w:rPr>
+          <w:rFonts w:eastAsia="Times New Roman"/>
+          <w:color w:val="000000"/>
+        </w:rPr>
+        <w:t xml:space="preserve"> individual food items are rated based on the polarities of all the opinions received for each of the food items. We were faced with the same challenge of tagging the reviews with food items mentioned in the review and then performing sentiment analysis on the reviews.</w:t>
+      </w:r>
+      <w:r>
+        <w:rPr>
+          <w:rFonts w:eastAsia="Times New Roman"/>
+          <w:color w:val="000000"/>
+        </w:rPr>
+        <w:t xml:space="preserve"> </w:t>
+      </w:r>
+      <w:r>
+        <w:rPr>
+          <w:rFonts w:eastAsia="Times New Roman"/>
+          <w:color w:val="000000"/>
+        </w:rPr>
+        <w:t xml:space="preserve">We chose a more simplistic approach for tagging the reviews. We were able to find an exhaustive list of food items online, which was not available to the authors of </w:t>
+      </w:r>
+      <w:proofErr w:type="spellStart"/>
+      <w:r>
+        <w:rPr>
+          <w:rFonts w:eastAsia="Times New Roman"/>
+          <w:color w:val="000000"/>
+        </w:rPr>
+        <w:t>Ruchi</w:t>
+      </w:r>
+      <w:proofErr w:type="spellEnd"/>
+      <w:r>
+        <w:rPr>
+          <w:rFonts w:eastAsia="Times New Roman"/>
+          <w:color w:val="000000"/>
+        </w:rPr>
+        <w:t>. We matched each review with the list of food item to check which food items were available in that particular restaurant.</w:t>
+      </w:r>
+    </w:p>
+    <w:p>
+      <w:pPr>
+        <w:widowControl w:val="0"/>
+        <w:autoSpaceDE w:val="0"/>
+        <w:autoSpaceDN w:val="0"/>
+        <w:adjustRightInd w:val="0"/>
+        <w:rPr>
+          <w:rFonts w:eastAsia="Times New Roman"/>
+        </w:rPr>
+      </w:pPr>
+      <w:r>
+        <w:rPr>
+          <w:rFonts w:eastAsia="Times New Roman"/>
+        </w:rPr>
+        <w:tab/>
+      </w:r>
+    </w:p>
+    <w:p>
+      <w:pPr>
+        <w:widowControl w:val="0"/>
+        <w:autoSpaceDE w:val="0"/>
+        <w:autoSpaceDN w:val="0"/>
+        <w:adjustRightInd w:val="0"/>
+        <w:spacing w:line="360" w:lineRule="auto"/>
+        <w:jc w:val="both"/>
+        <w:rPr>
+          <w:rFonts w:eastAsia="Times New Roman"/>
+        </w:rPr>
+      </w:pPr>
+      <w:r>
+        <w:rPr>
+          <w:bCs/>
+          <w:spacing w:val="24"/>
+          <w:kern w:val="1"/>
+        </w:rPr>
+        <w:t>4</w:t>
+      </w:r>
+      <w:r>
+        <w:rPr>
+          <w:bCs/>
+          <w:spacing w:val="24"/>
+          <w:kern w:val="1"/>
+        </w:rPr>
+        <w:t>.2</w:t>
+      </w:r>
+      <w:r>
+        <w:rPr>
+          <w:bCs/>
+          <w:spacing w:val="24"/>
+          <w:kern w:val="1"/>
+        </w:rPr>
+        <w:tab/>
+      </w:r>
+      <w:proofErr w:type="spellStart"/>
+      <w:r>
+        <w:rPr>
+          <w:rFonts w:eastAsia="Times New Roman"/>
+        </w:rPr>
+        <w:t>Buon</w:t>
+      </w:r>
+      <w:proofErr w:type="spellEnd"/>
+      <w:r>
+        <w:rPr>
+          <w:rFonts w:eastAsia="Times New Roman"/>
+        </w:rPr>
+        <w:t xml:space="preserve"> </w:t>
+      </w:r>
+      <w:proofErr w:type="spellStart"/>
+      <w:r>
+        <w:rPr>
+          <w:rFonts w:eastAsia="Times New Roman"/>
+        </w:rPr>
+        <w:t>Appetito</w:t>
+      </w:r>
+      <w:proofErr w:type="spellEnd"/>
+      <w:r>
+        <w:rPr>
+          <w:rFonts w:eastAsia="Times New Roman"/>
+        </w:rPr>
+        <w:t xml:space="preserve"> - Recommending Personalized Menus</w:t>
+      </w:r>
+    </w:p>
+    <w:p>
+      <w:pPr>
+        <w:jc w:val="both"/>
+        <w:rPr>
+          <w:rFonts w:eastAsia="Times New Roman"/>
+        </w:rPr>
+      </w:pPr>
+      <w:r>
+        <w:rPr>
+          <w:rFonts w:eastAsia="Times New Roman"/>
+          <w:color w:val="000000"/>
+        </w:rPr>
+        <w:t>In this paper author has built</w:t>
+      </w:r>
+      <w:r>
+        <w:rPr>
+          <w:rFonts w:eastAsia="Times New Roman"/>
+          <w:color w:val="000000"/>
+        </w:rPr>
+        <w:t xml:space="preserve"> a menu recommender system and is very similar what we are trying to do in our project. Particularly, our approach for performing sentiment analysis on the reviews is inspired from the approach used by author in this paper. The results from this paper indicate that sentiment analysis at the sentence level helps to improve the quality of recommendations. In order to reduce noise and sparsity, author split the reviews in sentences and remove stop words </w:t>
+      </w:r>
+      <w:r>
+        <w:rPr>
+          <w:rFonts w:eastAsia="Times New Roman"/>
+          <w:color w:val="000000"/>
+        </w:rPr>
+        <w:lastRenderedPageBreak/>
+        <w:t>from each sentence. To understand the polarity of text i.e. the amount in which it is positive or negative author has used the LIWC 2007 dictionary of sentimentally-annotated words. We have also used similar list of sentimentally-annotated words made available to us during the coursework. Given a text author has defined the sentiment score S = (p</w:t>
+      </w:r>
+      <w:r>
+        <w:rPr>
+          <w:rFonts w:eastAsia="Times New Roman"/>
+          <w:color w:val="000000"/>
+        </w:rPr>
+        <w:t xml:space="preserve"> </w:t>
+      </w:r>
+      <w:r>
+        <w:rPr>
+          <w:rFonts w:eastAsia="Times New Roman"/>
+          <w:color w:val="000000"/>
+        </w:rPr>
+        <w:t>-</w:t>
+      </w:r>
+      <w:r>
+        <w:rPr>
+          <w:rFonts w:eastAsia="Times New Roman"/>
+          <w:color w:val="000000"/>
+        </w:rPr>
+        <w:t xml:space="preserve"> </w:t>
+      </w:r>
+      <w:r>
+        <w:rPr>
+          <w:rFonts w:eastAsia="Times New Roman"/>
+          <w:color w:val="000000"/>
+        </w:rPr>
+        <w:t>n)</w:t>
+      </w:r>
+      <w:r>
+        <w:rPr>
+          <w:rFonts w:eastAsia="Times New Roman"/>
+          <w:color w:val="000000"/>
+        </w:rPr>
+        <w:t xml:space="preserve"> </w:t>
+      </w:r>
+      <w:r>
+        <w:rPr>
+          <w:rFonts w:eastAsia="Times New Roman"/>
+          <w:color w:val="000000"/>
+        </w:rPr>
+        <w:t>/</w:t>
+      </w:r>
+      <w:r>
+        <w:rPr>
+          <w:rFonts w:eastAsia="Times New Roman"/>
+          <w:color w:val="000000"/>
+        </w:rPr>
+        <w:t xml:space="preserve"> </w:t>
+      </w:r>
+      <w:r>
+        <w:rPr>
+          <w:rFonts w:eastAsia="Times New Roman"/>
+          <w:color w:val="000000"/>
+        </w:rPr>
+        <w:t>(p</w:t>
+      </w:r>
+      <w:r>
+        <w:rPr>
+          <w:rFonts w:eastAsia="Times New Roman"/>
+          <w:color w:val="000000"/>
+        </w:rPr>
+        <w:t xml:space="preserve"> </w:t>
+      </w:r>
+      <w:r>
+        <w:rPr>
+          <w:rFonts w:eastAsia="Times New Roman"/>
+          <w:color w:val="000000"/>
+        </w:rPr>
+        <w:t>+</w:t>
+      </w:r>
+      <w:r>
+        <w:rPr>
+          <w:rFonts w:eastAsia="Times New Roman"/>
+          <w:color w:val="000000"/>
+        </w:rPr>
+        <w:t xml:space="preserve"> </w:t>
+      </w:r>
+      <w:r>
+        <w:rPr>
+          <w:rFonts w:eastAsia="Times New Roman"/>
+          <w:color w:val="000000"/>
+        </w:rPr>
+        <w:t>n). We have used similar formulae where each sentence is tagged positive if the score is &gt;= 0.5 and negative if score is &lt;= -0.5.</w:t>
+      </w:r>
+    </w:p>
+    <w:p>
+      <w:pPr>
+        <w:widowControl w:val="0"/>
+        <w:autoSpaceDE w:val="0"/>
+        <w:autoSpaceDN w:val="0"/>
+        <w:adjustRightInd w:val="0"/>
+        <w:rPr>
+          <w:bCs/>
+          <w:spacing w:val="24"/>
+          <w:kern w:val="1"/>
+        </w:rPr>
+      </w:pPr>
+      <w:r>
+        <w:rPr>
+          <w:bCs/>
+          <w:spacing w:val="24"/>
+          <w:kern w:val="1"/>
+        </w:rPr>
+        <w:tab/>
+      </w:r>
+    </w:p>
+    <w:p>
+      <w:pPr>
+        <w:widowControl w:val="0"/>
+        <w:autoSpaceDE w:val="0"/>
+        <w:autoSpaceDN w:val="0"/>
+        <w:adjustRightInd w:val="0"/>
+        <w:ind w:left="709" w:hanging="709"/>
+        <w:jc w:val="both"/>
+        <w:rPr>
+          <w:bCs/>
+          <w:spacing w:val="24"/>
+          <w:kern w:val="1"/>
+        </w:rPr>
+      </w:pPr>
+      <w:r>
+        <w:rPr>
+          <w:bCs/>
+          <w:spacing w:val="24"/>
+          <w:kern w:val="1"/>
+        </w:rPr>
+        <w:t>4</w:t>
+      </w:r>
+      <w:r>
+        <w:rPr>
+          <w:bCs/>
+          <w:spacing w:val="24"/>
+          <w:kern w:val="1"/>
+        </w:rPr>
+        <w:t>.3</w:t>
+      </w:r>
+      <w:r>
+        <w:rPr>
+          <w:bCs/>
+          <w:spacing w:val="24"/>
+          <w:kern w:val="1"/>
+        </w:rPr>
+        <w:tab/>
+      </w:r>
+      <w:r>
+        <w:rPr>
+          <w:bCs/>
+          <w:spacing w:val="24"/>
+          <w:kern w:val="1"/>
+        </w:rPr>
+        <w:t>Generating Recommendation Dialogs</w:t>
+      </w:r>
+      <w:r>
+        <w:rPr>
+          <w:bCs/>
+          <w:spacing w:val="24"/>
+          <w:kern w:val="1"/>
+        </w:rPr>
+        <w:t xml:space="preserve"> by Extracting Information from </w:t>
+      </w:r>
+      <w:r>
+        <w:rPr>
+          <w:bCs/>
+          <w:spacing w:val="24"/>
+          <w:kern w:val="1"/>
+        </w:rPr>
+        <w:t>User Reviews</w:t>
+      </w:r>
+    </w:p>
+    <w:p>
+      <w:pPr>
+        <w:jc w:val="both"/>
+        <w:rPr>
+          <w:rFonts w:eastAsia="Times New Roman"/>
+        </w:rPr>
+      </w:pPr>
+      <w:r>
+        <w:rPr>
+          <w:rFonts w:eastAsia="Times New Roman"/>
+          <w:color w:val="000000"/>
+        </w:rPr>
+        <w:t xml:space="preserve">In this paper authors tries to generate more relevant and specific questions to be asked from user to streamline the search of restaurants. For e.g. Yelp provides each business with category labels for top level cuisine types like Japanese, Vegetarian, Coffee and Tea. Many of these </w:t>
+      </w:r>
+      <w:r>
+        <w:rPr>
+          <w:rFonts w:eastAsia="Times New Roman"/>
+          <w:color w:val="000000"/>
+        </w:rPr>
+        <w:t>top-level</w:t>
+      </w:r>
+      <w:r>
+        <w:rPr>
+          <w:rFonts w:eastAsia="Times New Roman"/>
+          <w:color w:val="000000"/>
+        </w:rPr>
+        <w:t xml:space="preserve"> categories have natural subcategories. By identifying these subcategories, author enabled questions which probe one step deeper than the </w:t>
+      </w:r>
+      <w:r>
+        <w:rPr>
+          <w:rFonts w:eastAsia="Times New Roman"/>
+          <w:color w:val="000000"/>
+        </w:rPr>
+        <w:t>top-level</w:t>
+      </w:r>
+      <w:r>
+        <w:rPr>
+          <w:rFonts w:eastAsia="Times New Roman"/>
+          <w:color w:val="000000"/>
+        </w:rPr>
+        <w:t xml:space="preserve"> category label. The sentiment propagation technique used by author is of our particular interest. The author begins with seed set from Opinion</w:t>
+      </w:r>
+      <w:r>
+        <w:rPr>
+          <w:rFonts w:eastAsia="Times New Roman"/>
+          <w:color w:val="000000"/>
+        </w:rPr>
+        <w:t xml:space="preserve"> </w:t>
+      </w:r>
+      <w:r>
+        <w:rPr>
+          <w:rFonts w:eastAsia="Times New Roman"/>
+          <w:color w:val="000000"/>
+        </w:rPr>
+        <w:t xml:space="preserve">Finder Lexicon. We begin with the seed set provided to us during the course work. Author has assigned negative seeds value of 0, positive seeds value of 1 and all other adjective with value of 0.5. For the sake of simplicity, we assigned the negative seeds value of -1 and positive seeds value of 1. This allowed us to eliminate reviews that are neutral in sentiment which would have been difficult with value of 0 and 1. Author has eliminated candidates which do not link at least two positive or negative seeds. This was to avoid spurious propagation caused by one-off parsing errors. We avoided this approach because we were working on a smaller dataset and doing that would have </w:t>
+      </w:r>
+      <w:r>
+        <w:rPr>
+          <w:rFonts w:eastAsia="Times New Roman"/>
+          <w:color w:val="000000"/>
+        </w:rPr>
+        <w:t>a</w:t>
+      </w:r>
+      <w:r>
+        <w:rPr>
+          <w:rFonts w:eastAsia="Times New Roman"/>
+          <w:color w:val="000000"/>
+        </w:rPr>
+        <w:t> lead to not taking into account lot of one sentence reviews like “Sushi here was good”. The author then goes on to discuss techniques used for detecting question selection from dialog which are not relevant to our project work</w:t>
+      </w:r>
+      <w:r>
+        <w:rPr>
+          <w:rFonts w:eastAsia="Times New Roman"/>
+          <w:color w:val="000000"/>
+        </w:rPr>
+        <w:t>.</w:t>
+      </w:r>
+    </w:p>
+    <w:p>
+      <w:pPr>
+        <w:widowControl w:val="0"/>
+        <w:tabs>
+          <w:tab w:val="left" w:pos="2272"/>
+        </w:tabs>
+        <w:autoSpaceDE w:val="0"/>
+        <w:autoSpaceDN w:val="0"/>
+        <w:adjustRightInd w:val="0"/>
+        <w:spacing w:before="120" w:line="226" w:lineRule="auto"/>
+        <w:jc w:val="both"/>
+        <w:rPr>
+          <w:spacing w:val="5"/>
+          <w:kern w:val="1"/>
+        </w:rPr>
+      </w:pPr>
+    </w:p>
+    <w:p>
+      <w:pPr>
+        <w:widowControl w:val="0"/>
+        <w:autoSpaceDE w:val="0"/>
+        <w:autoSpaceDN w:val="0"/>
+        <w:adjustRightInd w:val="0"/>
+        <w:rPr>
+          <w:b/>
+          <w:bCs/>
+          <w:spacing w:val="24"/>
+          <w:kern w:val="1"/>
+        </w:rPr>
+      </w:pPr>
+      <w:r>
+        <w:rPr>
+          <w:b/>
+          <w:bCs/>
+          <w:spacing w:val="24"/>
+          <w:kern w:val="1"/>
+        </w:rPr>
+        <w:t>5</w:t>
+      </w:r>
+      <w:r>
+        <w:rPr>
+          <w:b/>
+          <w:bCs/>
+          <w:spacing w:val="24"/>
+          <w:kern w:val="1"/>
+        </w:rPr>
+        <w:tab/>
+      </w:r>
+      <w:r>
+        <w:rPr>
+          <w:b/>
+          <w:bCs/>
+          <w:spacing w:val="24"/>
+          <w:kern w:val="1"/>
+        </w:rPr>
+        <w:t>Method</w:t>
       </w:r>
       <w:r>
         <w:rPr>
@@ -1084,20 +2437,15 @@
         </w:rPr>
         <w:t>s</w:t>
       </w:r>
-    </w:p>
-    <w:p>
-      <w:pPr>
-        <w:widowControl w:val="0"/>
-        <w:autoSpaceDE w:val="0"/>
-        <w:autoSpaceDN w:val="0"/>
-        <w:adjustRightInd w:val="0"/>
-        <w:ind w:left="709" w:hanging="709"/>
-        <w:rPr>
-          <w:bCs/>
-          <w:spacing w:val="24"/>
-          <w:kern w:val="1"/>
-        </w:rPr>
-      </w:pPr>
+      <w:r>
+        <w:rPr>
+          <w:b/>
+          <w:bCs/>
+          <w:spacing w:val="24"/>
+          <w:kern w:val="1"/>
+        </w:rPr>
+        <w:t xml:space="preserve"> and Implementation</w:t>
+      </w:r>
     </w:p>
     <w:p>
       <w:pPr>
@@ -1108,82 +2456,18 @@
         <w:spacing w:before="120" w:line="226" w:lineRule="auto"/>
         <w:jc w:val="both"/>
         <w:rPr>
-          <w:spacing w:val="5"/>
-          <w:kern w:val="1"/>
-        </w:rPr>
-      </w:pPr>
-    </w:p>
-    <w:p>
-      <w:pPr>
-        <w:widowControl w:val="0"/>
-        <w:autoSpaceDE w:val="0"/>
-        <w:autoSpaceDN w:val="0"/>
-        <w:adjustRightInd w:val="0"/>
-        <w:rPr>
-          <w:b/>
-          <w:bCs/>
-          <w:spacing w:val="24"/>
-          <w:kern w:val="1"/>
-        </w:rPr>
-      </w:pPr>
-      <w:r>
-        <w:rPr>
-          <w:b/>
-          <w:bCs/>
-          <w:spacing w:val="24"/>
-          <w:kern w:val="1"/>
-        </w:rPr>
-        <w:t>4</w:t>
-      </w:r>
-      <w:r>
-        <w:rPr>
-          <w:b/>
-          <w:bCs/>
-          <w:spacing w:val="24"/>
-          <w:kern w:val="1"/>
-        </w:rPr>
-        <w:tab/>
-      </w:r>
-      <w:r>
-        <w:rPr>
-          <w:b/>
-          <w:bCs/>
-          <w:spacing w:val="24"/>
-          <w:kern w:val="1"/>
-        </w:rPr>
-        <w:t>Method</w:t>
-      </w:r>
-      <w:r>
-        <w:rPr>
-          <w:b/>
-          <w:bCs/>
-          <w:spacing w:val="24"/>
-          <w:kern w:val="1"/>
-        </w:rPr>
-        <w:t>s</w:t>
-      </w:r>
-    </w:p>
-    <w:p>
-      <w:pPr>
-        <w:widowControl w:val="0"/>
-        <w:autoSpaceDE w:val="0"/>
-        <w:autoSpaceDN w:val="0"/>
-        <w:adjustRightInd w:val="0"/>
-        <w:spacing w:before="120" w:line="226" w:lineRule="auto"/>
-        <w:jc w:val="both"/>
-        <w:rPr>
-          <w:b/>
-          <w:spacing w:val="5"/>
-          <w:kern w:val="1"/>
-        </w:rPr>
-      </w:pPr>
-      <w:r>
-        <w:rPr>
-          <w:b/>
-          <w:spacing w:val="5"/>
-          <w:kern w:val="1"/>
-        </w:rPr>
-        <w:t>4</w:t>
+          <w:b/>
+          <w:spacing w:val="5"/>
+          <w:kern w:val="1"/>
+        </w:rPr>
+      </w:pPr>
+      <w:r>
+        <w:rPr>
+          <w:b/>
+          <w:spacing w:val="5"/>
+          <w:kern w:val="1"/>
+        </w:rPr>
+        <w:t>5</w:t>
       </w:r>
       <w:r>
         <w:rPr>
@@ -1440,6 +2724,7 @@
           <w:spacing w:val="5"/>
           <w:kern w:val="1"/>
         </w:rPr>
+        <w:lastRenderedPageBreak/>
         <w:t>Review Dataset: Business ID, Stars, Text</w:t>
       </w:r>
     </w:p>
@@ -1533,7 +2818,7 @@
           <w:spacing w:val="5"/>
           <w:kern w:val="1"/>
         </w:rPr>
-        <w:t>4</w:t>
+        <w:t>5</w:t>
       </w:r>
       <w:r>
         <w:rPr>
@@ -2357,7 +3642,7 @@
           <w:spacing w:val="5"/>
           <w:kern w:val="1"/>
         </w:rPr>
-        <w:t>4</w:t>
+        <w:t>5</w:t>
       </w:r>
       <w:r>
         <w:rPr>
@@ -2418,7 +3703,15 @@
           <w:spacing w:val="5"/>
           <w:kern w:val="1"/>
         </w:rPr>
-        <w:t xml:space="preserve"> paper was based on the Stanford NLP toolkit which we are not using in the project. Our approach is based on the Sentiment Analysis as taught in the class using the NLP approach </w:t>
+        <w:t xml:space="preserve"> paper was based on the </w:t>
+      </w:r>
+      <w:r>
+        <w:rPr>
+          <w:spacing w:val="5"/>
+          <w:kern w:val="1"/>
+        </w:rPr>
+        <w:lastRenderedPageBreak/>
+        <w:t xml:space="preserve">Stanford NLP toolkit which we are not using in the project. Our approach is based on the Sentiment Analysis as taught in the class using the NLP approach </w:t>
       </w:r>
       <w:r>
         <w:rPr>
@@ -2504,7 +3797,7 @@
           <w:spacing w:val="5"/>
           <w:kern w:val="1"/>
         </w:rPr>
-        <w:t>4</w:t>
+        <w:t>5</w:t>
       </w:r>
       <w:r>
         <w:rPr>
@@ -2620,7 +3913,6 @@
                 <w:spacing w:val="5"/>
                 <w:kern w:val="1"/>
               </w:rPr>
-              <w:lastRenderedPageBreak/>
               <w:t>{‘business_id1’: {</w:t>
             </w:r>
           </w:p>
@@ -3080,98 +4372,723 @@
       <w:r>
         <w:t xml:space="preserve">Figure </w:t>
       </w:r>
-      <w:fldSimple w:instr=" SEQ Figure \* ARABIC ">
+      <w:r>
+        <w:fldChar w:fldCharType="begin"/>
+      </w:r>
+      <w:r>
+        <w:instrText xml:space="preserve"> SEQ Figure \* ARABIC </w:instrText>
+      </w:r>
+      <w:r>
+        <w:fldChar w:fldCharType="separate"/>
+      </w:r>
+      <w:r>
+        <w:rPr>
+          <w:noProof/>
+        </w:rPr>
+        <w:t>1</w:t>
+      </w:r>
+      <w:r>
+        <w:rPr>
+          <w:noProof/>
+        </w:rPr>
+        <w:fldChar w:fldCharType="end"/>
+      </w:r>
+      <w:r>
+        <w:t xml:space="preserve"> S</w:t>
+      </w:r>
+      <w:r>
+        <w:t>tructure of the data created after sentiment analysis</w:t>
+      </w:r>
+    </w:p>
+    <w:p>
+      <w:pPr>
+        <w:widowControl w:val="0"/>
+        <w:autoSpaceDE w:val="0"/>
+        <w:autoSpaceDN w:val="0"/>
+        <w:adjustRightInd w:val="0"/>
+        <w:spacing w:before="240" w:after="40" w:line="226" w:lineRule="auto"/>
+        <w:rPr>
+          <w:b/>
+          <w:bCs/>
+          <w:spacing w:val="24"/>
+          <w:kern w:val="1"/>
+        </w:rPr>
+      </w:pPr>
+    </w:p>
+    <w:p>
+      <w:pPr>
+        <w:widowControl w:val="0"/>
+        <w:autoSpaceDE w:val="0"/>
+        <w:autoSpaceDN w:val="0"/>
+        <w:adjustRightInd w:val="0"/>
+        <w:spacing w:before="240" w:after="40" w:line="226" w:lineRule="auto"/>
+        <w:rPr>
+          <w:b/>
+          <w:bCs/>
+          <w:spacing w:val="24"/>
+          <w:kern w:val="1"/>
+        </w:rPr>
+      </w:pPr>
+      <w:r>
+        <w:rPr>
+          <w:b/>
+          <w:bCs/>
+          <w:spacing w:val="24"/>
+          <w:kern w:val="1"/>
+        </w:rPr>
+        <w:t>6</w:t>
+      </w:r>
+      <w:r>
+        <w:rPr>
+          <w:b/>
+          <w:bCs/>
+          <w:spacing w:val="24"/>
+          <w:kern w:val="1"/>
+        </w:rPr>
+        <w:tab/>
+        <w:t>Team Roles</w:t>
+      </w:r>
+    </w:p>
+    <w:p>
+      <w:pPr>
+        <w:widowControl w:val="0"/>
+        <w:autoSpaceDE w:val="0"/>
+        <w:autoSpaceDN w:val="0"/>
+        <w:adjustRightInd w:val="0"/>
+        <w:spacing w:before="120" w:line="226" w:lineRule="auto"/>
+        <w:jc w:val="both"/>
+        <w:rPr>
+          <w:spacing w:val="5"/>
+          <w:kern w:val="1"/>
+        </w:rPr>
+      </w:pPr>
+      <w:r>
+        <w:rPr>
+          <w:spacing w:val="5"/>
+          <w:kern w:val="1"/>
+        </w:rPr>
+        <w:t>6</w:t>
+      </w:r>
+      <w:r>
+        <w:rPr>
+          <w:spacing w:val="5"/>
+          <w:kern w:val="1"/>
+        </w:rPr>
+        <w:t>.1</w:t>
+      </w:r>
+      <w:r>
+        <w:rPr>
+          <w:spacing w:val="5"/>
+          <w:kern w:val="1"/>
+        </w:rPr>
+        <w:tab/>
+        <w:t>Aditya Bhardwaj</w:t>
+      </w:r>
+    </w:p>
+    <w:p>
+      <w:pPr>
+        <w:widowControl w:val="0"/>
+        <w:autoSpaceDE w:val="0"/>
+        <w:autoSpaceDN w:val="0"/>
+        <w:adjustRightInd w:val="0"/>
+        <w:spacing w:before="120" w:line="226" w:lineRule="auto"/>
+        <w:jc w:val="both"/>
+        <w:rPr>
+          <w:spacing w:val="5"/>
+          <w:kern w:val="1"/>
+        </w:rPr>
+      </w:pPr>
+      <w:r>
+        <w:rPr>
+          <w:spacing w:val="5"/>
+          <w:kern w:val="1"/>
+        </w:rPr>
+        <w:tab/>
+      </w:r>
+      <w:r>
+        <w:rPr>
+          <w:spacing w:val="5"/>
+          <w:kern w:val="1"/>
+        </w:rPr>
+        <w:t>Data cleaning and sampling of Data into a manageable data</w:t>
+      </w:r>
+      <w:r>
+        <w:rPr>
+          <w:spacing w:val="5"/>
+          <w:kern w:val="1"/>
+        </w:rPr>
+        <w:t>.</w:t>
+      </w:r>
+    </w:p>
+    <w:p>
+      <w:pPr>
+        <w:widowControl w:val="0"/>
+        <w:autoSpaceDE w:val="0"/>
+        <w:autoSpaceDN w:val="0"/>
+        <w:adjustRightInd w:val="0"/>
+        <w:spacing w:before="120" w:line="226" w:lineRule="auto"/>
+        <w:jc w:val="both"/>
+        <w:rPr>
+          <w:spacing w:val="5"/>
+          <w:kern w:val="1"/>
+        </w:rPr>
+      </w:pPr>
+      <w:r>
+        <w:rPr>
+          <w:spacing w:val="5"/>
+          <w:kern w:val="1"/>
+        </w:rPr>
+        <w:tab/>
+      </w:r>
+      <w:r>
+        <w:rPr>
+          <w:spacing w:val="5"/>
+          <w:kern w:val="1"/>
+        </w:rPr>
+        <w:t>Writing wrapper application on Python for a User perspective.</w:t>
+      </w:r>
+    </w:p>
+    <w:p>
+      <w:pPr>
+        <w:widowControl w:val="0"/>
+        <w:autoSpaceDE w:val="0"/>
+        <w:autoSpaceDN w:val="0"/>
+        <w:adjustRightInd w:val="0"/>
+        <w:spacing w:before="120" w:line="226" w:lineRule="auto"/>
+        <w:jc w:val="both"/>
+        <w:rPr>
+          <w:spacing w:val="5"/>
+          <w:kern w:val="1"/>
+        </w:rPr>
+      </w:pPr>
+      <w:r>
+        <w:rPr>
+          <w:spacing w:val="5"/>
+          <w:kern w:val="1"/>
+        </w:rPr>
+        <w:tab/>
+        <w:t xml:space="preserve">Writing </w:t>
+      </w:r>
+      <w:r>
+        <w:rPr>
+          <w:spacing w:val="5"/>
+          <w:kern w:val="1"/>
+        </w:rPr>
+        <w:t>and compiling project report</w:t>
+      </w:r>
+    </w:p>
+    <w:p>
+      <w:pPr>
+        <w:widowControl w:val="0"/>
+        <w:autoSpaceDE w:val="0"/>
+        <w:autoSpaceDN w:val="0"/>
+        <w:adjustRightInd w:val="0"/>
+        <w:spacing w:before="120" w:line="226" w:lineRule="auto"/>
+        <w:jc w:val="both"/>
+        <w:rPr>
+          <w:spacing w:val="5"/>
+          <w:kern w:val="1"/>
+        </w:rPr>
+      </w:pPr>
+      <w:r>
+        <w:rPr>
+          <w:spacing w:val="5"/>
+          <w:kern w:val="1"/>
+        </w:rPr>
+        <w:lastRenderedPageBreak/>
+        <w:t>6</w:t>
+      </w:r>
+      <w:r>
+        <w:rPr>
+          <w:spacing w:val="5"/>
+          <w:kern w:val="1"/>
+        </w:rPr>
+        <w:t>.2</w:t>
+      </w:r>
+      <w:r>
+        <w:rPr>
+          <w:spacing w:val="5"/>
+          <w:kern w:val="1"/>
+        </w:rPr>
+        <w:tab/>
+        <w:t xml:space="preserve">Karan </w:t>
+      </w:r>
+      <w:proofErr w:type="spellStart"/>
+      <w:r>
+        <w:rPr>
+          <w:spacing w:val="5"/>
+          <w:kern w:val="1"/>
+        </w:rPr>
+        <w:t>Chaudhri</w:t>
+      </w:r>
+      <w:proofErr w:type="spellEnd"/>
+    </w:p>
+    <w:p>
+      <w:pPr>
+        <w:widowControl w:val="0"/>
+        <w:autoSpaceDE w:val="0"/>
+        <w:autoSpaceDN w:val="0"/>
+        <w:adjustRightInd w:val="0"/>
+        <w:spacing w:before="120" w:line="226" w:lineRule="auto"/>
+        <w:ind w:left="709" w:hanging="709"/>
+        <w:jc w:val="both"/>
+        <w:rPr>
+          <w:spacing w:val="5"/>
+          <w:kern w:val="1"/>
+        </w:rPr>
+      </w:pPr>
+      <w:r>
+        <w:rPr>
+          <w:spacing w:val="5"/>
+          <w:kern w:val="1"/>
+        </w:rPr>
+        <w:tab/>
+      </w:r>
+      <w:r>
+        <w:rPr>
+          <w:spacing w:val="5"/>
+          <w:kern w:val="1"/>
+        </w:rPr>
+        <w:t xml:space="preserve">Running Sentiment </w:t>
+      </w:r>
+      <w:r>
+        <w:rPr>
+          <w:spacing w:val="5"/>
+          <w:kern w:val="1"/>
+        </w:rPr>
+        <w:t>analysis on the review csv file for the state: South Carolina.</w:t>
+      </w:r>
+    </w:p>
+    <w:p>
+      <w:pPr>
+        <w:widowControl w:val="0"/>
+        <w:autoSpaceDE w:val="0"/>
+        <w:autoSpaceDN w:val="0"/>
+        <w:adjustRightInd w:val="0"/>
+        <w:spacing w:before="120" w:line="226" w:lineRule="auto"/>
+        <w:ind w:left="709" w:hanging="709"/>
+        <w:jc w:val="both"/>
+        <w:rPr>
+          <w:spacing w:val="5"/>
+          <w:kern w:val="1"/>
+        </w:rPr>
+      </w:pPr>
+      <w:r>
+        <w:rPr>
+          <w:spacing w:val="5"/>
+          <w:kern w:val="1"/>
+        </w:rPr>
+        <w:tab/>
+        <w:t>Running Sentiment analysis on the top csv file for the state: South Carolina</w:t>
+      </w:r>
+    </w:p>
+    <w:p>
+      <w:pPr>
+        <w:widowControl w:val="0"/>
+        <w:autoSpaceDE w:val="0"/>
+        <w:autoSpaceDN w:val="0"/>
+        <w:adjustRightInd w:val="0"/>
+        <w:spacing w:before="120" w:line="226" w:lineRule="auto"/>
+        <w:jc w:val="both"/>
+        <w:rPr>
+          <w:spacing w:val="5"/>
+          <w:kern w:val="1"/>
+        </w:rPr>
+      </w:pPr>
+      <w:r>
+        <w:rPr>
+          <w:spacing w:val="5"/>
+          <w:kern w:val="1"/>
+        </w:rPr>
+        <w:t>6</w:t>
+      </w:r>
+      <w:r>
+        <w:rPr>
+          <w:spacing w:val="5"/>
+          <w:kern w:val="1"/>
+        </w:rPr>
+        <w:t>.3</w:t>
+      </w:r>
+      <w:r>
+        <w:rPr>
+          <w:spacing w:val="5"/>
+          <w:kern w:val="1"/>
+        </w:rPr>
+        <w:tab/>
+      </w:r>
+      <w:proofErr w:type="spellStart"/>
+      <w:r>
+        <w:rPr>
+          <w:spacing w:val="5"/>
+          <w:kern w:val="1"/>
+        </w:rPr>
+        <w:t>Shubham</w:t>
+      </w:r>
+      <w:proofErr w:type="spellEnd"/>
+      <w:r>
+        <w:rPr>
+          <w:spacing w:val="5"/>
+          <w:kern w:val="1"/>
+        </w:rPr>
+        <w:t xml:space="preserve"> Goyal</w:t>
+      </w:r>
+    </w:p>
+    <w:p>
+      <w:pPr>
+        <w:widowControl w:val="0"/>
+        <w:autoSpaceDE w:val="0"/>
+        <w:autoSpaceDN w:val="0"/>
+        <w:adjustRightInd w:val="0"/>
+        <w:spacing w:before="120" w:line="226" w:lineRule="auto"/>
+        <w:jc w:val="both"/>
+        <w:rPr>
+          <w:spacing w:val="5"/>
+          <w:kern w:val="1"/>
+        </w:rPr>
+      </w:pPr>
+      <w:r>
+        <w:rPr>
+          <w:spacing w:val="5"/>
+          <w:kern w:val="1"/>
+        </w:rPr>
+        <w:tab/>
+      </w:r>
+      <w:r>
+        <w:rPr>
+          <w:spacing w:val="5"/>
+          <w:kern w:val="1"/>
+        </w:rPr>
+        <w:t xml:space="preserve">Understanding the </w:t>
+      </w:r>
+      <w:r>
+        <w:rPr>
+          <w:spacing w:val="5"/>
+          <w:kern w:val="1"/>
+        </w:rPr>
+        <w:t>dataset and come up viable problem set.</w:t>
+      </w:r>
+    </w:p>
+    <w:p>
+      <w:pPr>
+        <w:widowControl w:val="0"/>
+        <w:autoSpaceDE w:val="0"/>
+        <w:autoSpaceDN w:val="0"/>
+        <w:adjustRightInd w:val="0"/>
+        <w:spacing w:before="120" w:line="226" w:lineRule="auto"/>
+        <w:jc w:val="both"/>
+        <w:rPr>
+          <w:spacing w:val="5"/>
+          <w:kern w:val="1"/>
+        </w:rPr>
+      </w:pPr>
+      <w:r>
+        <w:rPr>
+          <w:spacing w:val="5"/>
+          <w:kern w:val="1"/>
+        </w:rPr>
+        <w:tab/>
+      </w:r>
+      <w:r>
+        <w:rPr>
+          <w:spacing w:val="5"/>
+          <w:kern w:val="1"/>
+        </w:rPr>
+        <w:t>Reading and critique research papers for the targeted business questions</w:t>
+      </w:r>
+      <w:r>
+        <w:rPr>
+          <w:spacing w:val="5"/>
+          <w:kern w:val="1"/>
+        </w:rPr>
+        <w:t>.</w:t>
+      </w:r>
+    </w:p>
+    <w:p>
+      <w:pPr>
+        <w:widowControl w:val="0"/>
+        <w:autoSpaceDE w:val="0"/>
+        <w:autoSpaceDN w:val="0"/>
+        <w:adjustRightInd w:val="0"/>
+        <w:spacing w:before="120" w:line="226" w:lineRule="auto"/>
+        <w:jc w:val="both"/>
+        <w:rPr>
+          <w:spacing w:val="5"/>
+          <w:kern w:val="1"/>
+        </w:rPr>
+      </w:pPr>
+      <w:r>
+        <w:rPr>
+          <w:spacing w:val="5"/>
+          <w:kern w:val="1"/>
+        </w:rPr>
+        <w:tab/>
+      </w:r>
+      <w:r>
+        <w:rPr>
+          <w:spacing w:val="5"/>
+          <w:kern w:val="1"/>
+        </w:rPr>
+        <w:t>Cleaning review data file out of extra attributes</w:t>
+      </w:r>
+      <w:r>
+        <w:rPr>
+          <w:spacing w:val="5"/>
+          <w:kern w:val="1"/>
+        </w:rPr>
+        <w:t xml:space="preserve"> for the project.</w:t>
+      </w:r>
+    </w:p>
+    <w:p>
+      <w:pPr>
+        <w:widowControl w:val="0"/>
+        <w:autoSpaceDE w:val="0"/>
+        <w:autoSpaceDN w:val="0"/>
+        <w:adjustRightInd w:val="0"/>
+        <w:spacing w:before="120" w:line="226" w:lineRule="auto"/>
+        <w:jc w:val="both"/>
+        <w:rPr>
+          <w:spacing w:val="5"/>
+          <w:kern w:val="1"/>
+        </w:rPr>
+      </w:pPr>
+      <w:r>
+        <w:rPr>
+          <w:spacing w:val="5"/>
+          <w:kern w:val="1"/>
+        </w:rPr>
+        <w:tab/>
+      </w:r>
+    </w:p>
+    <w:p>
+      <w:pPr>
+        <w:widowControl w:val="0"/>
+        <w:autoSpaceDE w:val="0"/>
+        <w:autoSpaceDN w:val="0"/>
+        <w:adjustRightInd w:val="0"/>
+        <w:spacing w:before="240" w:after="40" w:line="226" w:lineRule="auto"/>
+        <w:rPr>
+          <w:b/>
+          <w:bCs/>
+          <w:spacing w:val="24"/>
+          <w:kern w:val="1"/>
+        </w:rPr>
+      </w:pPr>
+      <w:r>
+        <w:rPr>
+          <w:b/>
+          <w:bCs/>
+          <w:spacing w:val="24"/>
+          <w:kern w:val="1"/>
+        </w:rPr>
+        <w:t>7</w:t>
+      </w:r>
+      <w:r>
+        <w:rPr>
+          <w:b/>
+          <w:bCs/>
+          <w:spacing w:val="24"/>
+          <w:kern w:val="1"/>
+        </w:rPr>
+        <w:tab/>
+      </w:r>
+      <w:r>
+        <w:rPr>
+          <w:b/>
+          <w:bCs/>
+          <w:spacing w:val="24"/>
+          <w:kern w:val="1"/>
+        </w:rPr>
+        <w:t>Conclusion</w:t>
+      </w:r>
+    </w:p>
+    <w:p>
+      <w:pPr>
+        <w:widowControl w:val="0"/>
+        <w:autoSpaceDE w:val="0"/>
+        <w:autoSpaceDN w:val="0"/>
+        <w:adjustRightInd w:val="0"/>
+        <w:spacing w:before="240" w:after="40" w:line="226" w:lineRule="auto"/>
+        <w:jc w:val="both"/>
+        <w:rPr>
+          <w:bCs/>
+          <w:spacing w:val="24"/>
+          <w:kern w:val="1"/>
+        </w:rPr>
+      </w:pPr>
+      <w:r>
+        <w:rPr>
+          <w:bCs/>
+          <w:spacing w:val="24"/>
+          <w:kern w:val="1"/>
+        </w:rPr>
+        <w:t>Users are generally confused on which food item to order from the menu in a restaurant</w:t>
+      </w:r>
+      <w:r>
+        <w:rPr>
+          <w:bCs/>
+          <w:spacing w:val="24"/>
+          <w:kern w:val="1"/>
+        </w:rPr>
+        <w:t>. The normal tendency for a user is to check the reviews for a particular restaurant and find what food item in the menu is good or not. Going through reviews can be a tiring task, and users might not be able to find relevant information about menu in them. We aim to eliminate the need for user to read lot of reviews before deciding which food item is good to try at a particular restaurant</w:t>
+      </w:r>
+      <w:r>
+        <w:rPr>
+          <w:bCs/>
+          <w:spacing w:val="24"/>
+          <w:kern w:val="1"/>
+        </w:rPr>
+        <w:t xml:space="preserve"> by automating the whole task and giving a list of food items which are reviewed good</w:t>
+      </w:r>
+      <w:r>
+        <w:rPr>
+          <w:bCs/>
+          <w:spacing w:val="24"/>
+          <w:kern w:val="1"/>
+        </w:rPr>
+        <w:t>.</w:t>
+      </w:r>
+      <w:r>
+        <w:rPr>
+          <w:bCs/>
+          <w:spacing w:val="24"/>
+          <w:kern w:val="1"/>
+        </w:rPr>
+        <w:t xml:space="preserve"> </w:t>
+      </w:r>
+      <w:r>
+        <w:rPr>
+          <w:bCs/>
+          <w:spacing w:val="24"/>
+          <w:kern w:val="1"/>
+        </w:rPr>
+        <w:t xml:space="preserve">This task has been performed by using Sentiment Analysis NLP as a technique and </w:t>
+      </w:r>
+      <w:r>
+        <w:rPr>
+          <w:bCs/>
+          <w:spacing w:val="24"/>
+          <w:kern w:val="1"/>
+        </w:rPr>
+        <w:t>giving a positive and negative score to the food items.</w:t>
+      </w:r>
+      <w:r>
+        <w:rPr>
+          <w:bCs/>
+          <w:spacing w:val="24"/>
+          <w:kern w:val="1"/>
+        </w:rPr>
+        <w:t xml:space="preserve"> With an output in JSON format, this analysis can be used a tool for any application to leverage its information for suggesting user food items. This have been implemented using wrapper.py in the code.</w:t>
+      </w:r>
+    </w:p>
+    <w:p>
+      <w:pPr>
+        <w:widowControl w:val="0"/>
+        <w:autoSpaceDE w:val="0"/>
+        <w:autoSpaceDN w:val="0"/>
+        <w:adjustRightInd w:val="0"/>
+        <w:spacing w:before="240" w:after="40" w:line="226" w:lineRule="auto"/>
+        <w:jc w:val="both"/>
+        <w:rPr>
+          <w:bCs/>
+          <w:spacing w:val="24"/>
+          <w:kern w:val="1"/>
+        </w:rPr>
+      </w:pPr>
+      <w:r>
+        <w:rPr>
+          <w:bCs/>
+          <w:spacing w:val="24"/>
+          <w:kern w:val="1"/>
+        </w:rPr>
+        <w:t>The future scope of the idea would be creating a graph of user and restaurant reviews to connect user nodes</w:t>
+      </w:r>
+      <w:r>
+        <w:rPr>
+          <w:bCs/>
+          <w:spacing w:val="24"/>
+          <w:kern w:val="1"/>
+        </w:rPr>
+        <w:t xml:space="preserve"> with restaurant</w:t>
+      </w:r>
+      <w:r>
+        <w:rPr>
+          <w:bCs/>
+          <w:spacing w:val="24"/>
+          <w:kern w:val="1"/>
+        </w:rPr>
+        <w:t xml:space="preserve"> nodes based on their </w:t>
+      </w:r>
+      <w:r>
+        <w:rPr>
+          <w:bCs/>
+          <w:spacing w:val="24"/>
+          <w:kern w:val="1"/>
+        </w:rPr>
+        <w:t>reviews. This way one will be able to suggest type of restaurant user should visit next, type of food user should try next and predict the pattern of user ordering food items from restaurants which would prove to be a nice business model and a tool for restaurants to improve and analyze their services.</w:t>
+      </w:r>
+    </w:p>
+    <w:p>
+      <w:pPr>
+        <w:widowControl w:val="0"/>
+        <w:autoSpaceDE w:val="0"/>
+        <w:autoSpaceDN w:val="0"/>
+        <w:adjustRightInd w:val="0"/>
+        <w:spacing w:before="240" w:after="40" w:line="226" w:lineRule="auto"/>
+        <w:rPr>
+          <w:bCs/>
+          <w:spacing w:val="24"/>
+          <w:kern w:val="1"/>
+        </w:rPr>
+      </w:pPr>
+      <w:r>
+        <w:rPr>
+          <w:bCs/>
+          <w:spacing w:val="24"/>
+          <w:kern w:val="1"/>
+        </w:rPr>
+        <w:t>Our code can be found</w:t>
+      </w:r>
+      <w:r>
+        <w:rPr>
+          <w:bCs/>
+          <w:spacing w:val="24"/>
+          <w:kern w:val="1"/>
+        </w:rPr>
+        <w:t xml:space="preserve"> here: </w:t>
+      </w:r>
+    </w:p>
+    <w:p>
+      <w:pPr>
+        <w:widowControl w:val="0"/>
+        <w:autoSpaceDE w:val="0"/>
+        <w:autoSpaceDN w:val="0"/>
+        <w:adjustRightInd w:val="0"/>
+        <w:spacing w:before="240" w:after="40" w:line="226" w:lineRule="auto"/>
+        <w:rPr>
+          <w:bCs/>
+          <w:spacing w:val="24"/>
+          <w:kern w:val="1"/>
+        </w:rPr>
+      </w:pPr>
+      <w:hyperlink r:id="rId7" w:history="1">
         <w:r>
           <w:rPr>
-            <w:noProof/>
+            <w:rStyle w:val="Hyperlink"/>
+            <w:bCs/>
+            <w:spacing w:val="24"/>
+            <w:kern w:val="1"/>
           </w:rPr>
-          <w:t>1</w:t>
+          <w:t>https://github.com/intellectape/Yelp-Dataset-Challenge</w:t>
         </w:r>
-      </w:fldSimple>
-      <w:r>
-        <w:t xml:space="preserve"> S</w:t>
-      </w:r>
-      <w:r>
-        <w:t>tructure of the data created after sentiment analysis</w:t>
-      </w:r>
-    </w:p>
-    <w:p>
-      <w:pPr>
-        <w:widowControl w:val="0"/>
-        <w:autoSpaceDE w:val="0"/>
-        <w:autoSpaceDN w:val="0"/>
-        <w:adjustRightInd w:val="0"/>
-        <w:spacing w:before="240" w:after="40" w:line="226" w:lineRule="auto"/>
-        <w:rPr>
-          <w:b/>
-          <w:bCs/>
-          <w:spacing w:val="24"/>
-          <w:kern w:val="1"/>
-        </w:rPr>
-      </w:pPr>
-    </w:p>
-    <w:p>
-      <w:pPr>
-        <w:widowControl w:val="0"/>
-        <w:autoSpaceDE w:val="0"/>
-        <w:autoSpaceDN w:val="0"/>
-        <w:adjustRightInd w:val="0"/>
-        <w:spacing w:before="240" w:after="40" w:line="226" w:lineRule="auto"/>
-        <w:rPr>
-          <w:b/>
-          <w:bCs/>
-          <w:spacing w:val="24"/>
-          <w:kern w:val="1"/>
-        </w:rPr>
-      </w:pPr>
-      <w:r>
-        <w:rPr>
-          <w:b/>
-          <w:bCs/>
-          <w:spacing w:val="24"/>
-          <w:kern w:val="1"/>
-        </w:rPr>
-        <w:t>5</w:t>
-      </w:r>
-      <w:r>
-        <w:rPr>
-          <w:b/>
-          <w:bCs/>
-          <w:spacing w:val="24"/>
-          <w:kern w:val="1"/>
-        </w:rPr>
-        <w:tab/>
-        <w:t>Team Roles</w:t>
-      </w:r>
-    </w:p>
-    <w:p>
-      <w:pPr>
-        <w:widowControl w:val="0"/>
-        <w:autoSpaceDE w:val="0"/>
-        <w:autoSpaceDN w:val="0"/>
-        <w:adjustRightInd w:val="0"/>
-        <w:spacing w:before="120" w:line="226" w:lineRule="auto"/>
-        <w:jc w:val="both"/>
-        <w:rPr>
-          <w:spacing w:val="5"/>
-          <w:kern w:val="1"/>
-        </w:rPr>
-      </w:pPr>
-    </w:p>
-    <w:p>
-      <w:pPr>
-        <w:widowControl w:val="0"/>
-        <w:autoSpaceDE w:val="0"/>
-        <w:autoSpaceDN w:val="0"/>
-        <w:adjustRightInd w:val="0"/>
-        <w:spacing w:before="240" w:after="40" w:line="226" w:lineRule="auto"/>
-        <w:rPr>
-          <w:b/>
-          <w:bCs/>
-          <w:spacing w:val="24"/>
-          <w:kern w:val="1"/>
-        </w:rPr>
-      </w:pPr>
+      </w:hyperlink>
+      <w:r>
+        <w:rPr>
+          <w:bCs/>
+          <w:spacing w:val="24"/>
+          <w:kern w:val="1"/>
+        </w:rPr>
+        <w:t xml:space="preserve"> </w:t>
+      </w:r>
     </w:p>
     <w:p>
       <w:pPr>
@@ -3631,7 +5548,7 @@
         </w:rPr>
         <w:t xml:space="preserve">Dataset: </w:t>
       </w:r>
-      <w:hyperlink r:id="rId7" w:history="1">
+      <w:hyperlink r:id="rId8" w:history="1">
         <w:r>
           <w:rPr>
             <w:rStyle w:val="Hyperlink"/>
@@ -3662,6 +5579,7 @@
           <w:color w:val="000000" w:themeColor="text1"/>
           <w:sz w:val="18"/>
         </w:rPr>
+        <w:lastRenderedPageBreak/>
         <w:t xml:space="preserve">[4] </w:t>
       </w:r>
       <w:r>
@@ -3671,7 +5589,7 @@
         </w:rPr>
         <w:t xml:space="preserve">Converting Yelp Data from JSON to CSV: </w:t>
       </w:r>
-      <w:hyperlink r:id="rId8" w:history="1">
+      <w:hyperlink r:id="rId9" w:history="1">
         <w:r>
           <w:rPr>
             <w:rStyle w:val="Hyperlink"/>
@@ -3687,6 +5605,101 @@
         </w:rPr>
         <w:t xml:space="preserve"> </w:t>
       </w:r>
+    </w:p>
+    <w:p>
+      <w:pPr>
+        <w:spacing w:before="120" w:line="226" w:lineRule="auto"/>
+        <w:jc w:val="both"/>
+        <w:rPr>
+          <w:color w:val="000000" w:themeColor="text1"/>
+          <w:sz w:val="18"/>
+        </w:rPr>
+      </w:pPr>
+      <w:r>
+        <w:rPr>
+          <w:color w:val="000000" w:themeColor="text1"/>
+          <w:sz w:val="18"/>
+        </w:rPr>
+        <w:t>[5]</w:t>
+      </w:r>
+      <w:r>
+        <w:rPr>
+          <w:color w:val="000000" w:themeColor="text1"/>
+          <w:sz w:val="18"/>
+        </w:rPr>
+        <w:t xml:space="preserve"> </w:t>
+      </w:r>
+      <w:r>
+        <w:rPr>
+          <w:color w:val="000000" w:themeColor="text1"/>
+          <w:sz w:val="18"/>
+        </w:rPr>
+        <w:t xml:space="preserve">Food list: </w:t>
+      </w:r>
+      <w:hyperlink r:id="rId10" w:history="1">
+        <w:r>
+          <w:rPr>
+            <w:rStyle w:val="Hyperlink"/>
+            <w:sz w:val="18"/>
+          </w:rPr>
+          <w:t>http://www.foodtimeline.org/</w:t>
+        </w:r>
+      </w:hyperlink>
+      <w:r>
+        <w:rPr>
+          <w:color w:val="000000" w:themeColor="text1"/>
+          <w:sz w:val="18"/>
+        </w:rPr>
+        <w:t xml:space="preserve"> </w:t>
+      </w:r>
+    </w:p>
+    <w:p>
+      <w:pPr>
+        <w:spacing w:before="120" w:line="226" w:lineRule="auto"/>
+        <w:rPr>
+          <w:color w:val="000000" w:themeColor="text1"/>
+          <w:sz w:val="18"/>
+        </w:rPr>
+      </w:pPr>
+      <w:r>
+        <w:rPr>
+          <w:color w:val="000000" w:themeColor="text1"/>
+          <w:sz w:val="18"/>
+        </w:rPr>
+        <w:t>[6]</w:t>
+      </w:r>
+      <w:bookmarkStart w:id="0" w:name="_GoBack"/>
+      <w:r>
+        <w:rPr>
+          <w:color w:val="000000" w:themeColor="text1"/>
+          <w:sz w:val="18"/>
+        </w:rPr>
+        <w:t xml:space="preserve"> </w:t>
+      </w:r>
+      <w:r>
+        <w:rPr>
+          <w:color w:val="000000" w:themeColor="text1"/>
+          <w:sz w:val="18"/>
+        </w:rPr>
+        <w:t xml:space="preserve">Food list: </w:t>
+      </w:r>
+      <w:hyperlink r:id="rId11" w:history="1">
+        <w:r>
+          <w:rPr>
+            <w:rStyle w:val="Hyperlink"/>
+            <w:sz w:val="18"/>
+          </w:rPr>
+          <w:t>http://www.oxfordreference.com/view/10.1093/acref/9780192803511.001.0001/acref-9780192803511</w:t>
+        </w:r>
+      </w:hyperlink>
+      <w:r>
+        <w:rPr>
+          <w:color w:val="000000" w:themeColor="text1"/>
+          <w:sz w:val="18"/>
+        </w:rPr>
+        <w:t xml:space="preserve"> </w:t>
+      </w:r>
+      <w:bookmarkEnd w:id="0"/>
     </w:p>
     <w:p>
       <w:pPr>
@@ -4064,6 +6077,7 @@
     <w:lsdException w:name="HTML Sample" w:semiHidden="1" w:unhideWhenUsed="1"/>
     <w:lsdException w:name="HTML Typewriter" w:semiHidden="1" w:unhideWhenUsed="1"/>
     <w:lsdException w:name="HTML Variable" w:semiHidden="1" w:unhideWhenUsed="1"/>
+    <w:lsdException w:name="Normal Table" w:semiHidden="1" w:unhideWhenUsed="1"/>
     <w:lsdException w:name="annotation subject" w:semiHidden="1" w:unhideWhenUsed="1"/>
     <w:lsdException w:name="No List" w:semiHidden="1" w:unhideWhenUsed="1"/>
     <w:lsdException w:name="Outline List 1" w:semiHidden="1" w:unhideWhenUsed="1"/>
@@ -4110,8 +6124,10 @@
     <w:lsdException w:name="Table Subtle 2" w:semiHidden="1" w:unhideWhenUsed="1"/>
     <w:lsdException w:name="Table Web 1" w:semiHidden="1" w:unhideWhenUsed="1"/>
     <w:lsdException w:name="Table Web 2" w:semiHidden="1" w:unhideWhenUsed="1"/>
+    <w:lsdException w:name="Table Web 3" w:semiHidden="1" w:unhideWhenUsed="1"/>
     <w:lsdException w:name="Balloon Text" w:semiHidden="1" w:unhideWhenUsed="1"/>
     <w:lsdException w:name="Table Grid" w:uiPriority="59"/>
+    <w:lsdException w:name="Table Theme" w:semiHidden="1" w:unhideWhenUsed="1"/>
     <w:lsdException w:name="Placeholder Text" w:semiHidden="1"/>
     <w:lsdException w:name="No Spacing" w:uiPriority="1" w:qFormat="1"/>
     <w:lsdException w:name="Light Shading" w:uiPriority="60"/>
@@ -4332,7 +6348,7 @@
   <w:style w:type="paragraph" w:default="1" w:styleId="Normal">
     <w:name w:val="Normal"/>
     <w:qFormat/>
-    <w:rsid w:val="00FC127C"/>
+    <w:rsid w:val="004178B2"/>
     <w:rPr>
       <w:rFonts w:ascii="Times New Roman" w:hAnsi="Times New Roman" w:cs="Times New Roman"/>
     </w:rPr>
@@ -4760,7 +6776,7 @@
 </file>
 
 <file path=customXml/itemProps1.xml><?xml version="1.0" encoding="utf-8"?>
-<ds:datastoreItem xmlns:ds="http://schemas.openxmlformats.org/officeDocument/2006/customXml" ds:itemID="{6C087068-7172-B543-9E01-4A71D4B84116}">
+<ds:datastoreItem xmlns:ds="http://schemas.openxmlformats.org/officeDocument/2006/customXml" ds:itemID="{F23B39F6-65C7-E444-A6D2-74632C6F1692}">
   <ds:schemaRefs>
     <ds:schemaRef ds:uri="http://schemas.openxmlformats.org/officeDocument/2006/bibliography"/>
   </ds:schemaRefs>

</xml_diff>